<commit_message>
Version 3.2 Private and Public
</commit_message>
<xml_diff>
--- a/Requerimientos funcionales/Gabriel Suarez, Requerimientos funcionales.docx
+++ b/Requerimientos funcionales/Gabriel Suarez, Requerimientos funcionales.docx
@@ -164,7 +164,25 @@
                 <w:sz w:val="24"/>
                 <w:szCs w:val="24"/>
               </w:rPr>
-              <w:t>Permite registrar a un usuario a la aplicación Music Collect &amp; Share con sus datos personales.</w:t>
+              <w:t xml:space="preserve">Permite registrar a un usuario a la aplicación Music </w:t>
+            </w:r>
+            <w:proofErr w:type="spellStart"/>
+            <w:r>
+              <w:rPr>
+                <w:rFonts w:ascii="Arial" w:hAnsi="Arial" w:cs="Arial"/>
+                <w:sz w:val="24"/>
+                <w:szCs w:val="24"/>
+              </w:rPr>
+              <w:t>Collect</w:t>
+            </w:r>
+            <w:proofErr w:type="spellEnd"/>
+            <w:r>
+              <w:rPr>
+                <w:rFonts w:ascii="Arial" w:hAnsi="Arial" w:cs="Arial"/>
+                <w:sz w:val="24"/>
+                <w:szCs w:val="24"/>
+              </w:rPr>
+              <w:t xml:space="preserve"> &amp; Share con sus datos personales.</w:t>
             </w:r>
           </w:p>
         </w:tc>
@@ -916,15 +934,7 @@
                 <w:sz w:val="24"/>
                 <w:szCs w:val="24"/>
               </w:rPr>
-              <w:t xml:space="preserve">Permite </w:t>
-            </w:r>
-            <w:r>
-              <w:rPr>
-                <w:rFonts w:ascii="Arial" w:hAnsi="Arial" w:cs="Arial"/>
-                <w:sz w:val="24"/>
-                <w:szCs w:val="24"/>
-              </w:rPr>
-              <w:t>al usuario agregar una canción creada al pool de canciones compartidas</w:t>
+              <w:t>Permite al usuario agregar una canción creada al pool de canciones compartidas</w:t>
             </w:r>
           </w:p>
         </w:tc>
@@ -1543,15 +1553,7 @@
                 <w:sz w:val="24"/>
                 <w:szCs w:val="24"/>
               </w:rPr>
-              <w:t>Se muestra</w:t>
-            </w:r>
-            <w:r>
-              <w:rPr>
-                <w:rFonts w:ascii="Arial" w:hAnsi="Arial" w:cs="Arial"/>
-                <w:sz w:val="24"/>
-                <w:szCs w:val="24"/>
-              </w:rPr>
-              <w:t>n los datos de las canciones</w:t>
+              <w:t>Se muestran los datos de las canciones</w:t>
             </w:r>
           </w:p>
         </w:tc>
@@ -1685,15 +1687,7 @@
                 <w:sz w:val="24"/>
                 <w:szCs w:val="24"/>
               </w:rPr>
-              <w:t xml:space="preserve">Permite </w:t>
-            </w:r>
-            <w:r>
-              <w:rPr>
-                <w:rFonts w:ascii="Arial" w:hAnsi="Arial" w:cs="Arial"/>
-                <w:sz w:val="24"/>
-                <w:szCs w:val="24"/>
-              </w:rPr>
-              <w:t>al usuario crear una PlayList con las canciones que el usuario desee de su pool de canciones compartidas</w:t>
+              <w:t>Permite al usuario crear una PlayList con las canciones que el usuario desee de su pool de canciones compartidas</w:t>
             </w:r>
           </w:p>
         </w:tc>
@@ -1891,17 +1885,7 @@
                 <w:sz w:val="24"/>
                 <w:szCs w:val="24"/>
               </w:rPr>
-              <w:t xml:space="preserve"> </w:t>
-            </w:r>
-            <w:r>
-              <w:rPr>
-                <w:rFonts w:ascii="Arial" w:hAnsi="Arial" w:cs="Arial"/>
-                <w:b/>
-                <w:bCs/>
-                <w:sz w:val="24"/>
-                <w:szCs w:val="24"/>
-              </w:rPr>
-              <w:t>Añadir canciones al PlayList</w:t>
+              <w:t xml:space="preserve"> Añadir canciones al PlayList</w:t>
             </w:r>
           </w:p>
         </w:tc>
@@ -2708,27 +2692,7 @@
                 <w:sz w:val="24"/>
                 <w:szCs w:val="24"/>
               </w:rPr>
-              <w:t xml:space="preserve"> </w:t>
-            </w:r>
-            <w:r>
-              <w:rPr>
-                <w:rFonts w:ascii="Arial" w:hAnsi="Arial" w:cs="Arial"/>
-                <w:b/>
-                <w:bCs/>
-                <w:sz w:val="24"/>
-                <w:szCs w:val="24"/>
-              </w:rPr>
-              <w:t>Agregar usuarios a una</w:t>
-            </w:r>
-            <w:r>
-              <w:rPr>
-                <w:rFonts w:ascii="Arial" w:hAnsi="Arial" w:cs="Arial"/>
-                <w:b/>
-                <w:bCs/>
-                <w:sz w:val="24"/>
-                <w:szCs w:val="24"/>
-              </w:rPr>
-              <w:t xml:space="preserve"> PlayList restringida </w:t>
+              <w:t xml:space="preserve"> Agregar usuarios a una PlayList restringida </w:t>
             </w:r>
           </w:p>
         </w:tc>
@@ -2829,15 +2793,7 @@
                 <w:sz w:val="24"/>
                 <w:szCs w:val="24"/>
               </w:rPr>
-              <w:t>Nombre de la PlayList</w:t>
-            </w:r>
-            <w:r>
-              <w:rPr>
-                <w:rFonts w:ascii="Arial" w:hAnsi="Arial" w:cs="Arial"/>
-                <w:sz w:val="24"/>
-                <w:szCs w:val="24"/>
-              </w:rPr>
-              <w:t>, nombre de usuario</w:t>
+              <w:t>Nombre de la PlayList, nombre de usuario</w:t>
             </w:r>
           </w:p>
         </w:tc>
@@ -2892,7 +2848,25 @@
                 <w:sz w:val="24"/>
                 <w:szCs w:val="24"/>
               </w:rPr>
-              <w:t>Se le ha dado el permiso a determinados usuarios para editar una determinada PlayList restringida.</w:t>
+              <w:t xml:space="preserve">Se </w:t>
+            </w:r>
+            <w:proofErr w:type="gramStart"/>
+            <w:r>
+              <w:rPr>
+                <w:rFonts w:ascii="Arial" w:hAnsi="Arial" w:cs="Arial"/>
+                <w:sz w:val="24"/>
+                <w:szCs w:val="24"/>
+              </w:rPr>
+              <w:t>le</w:t>
+            </w:r>
+            <w:proofErr w:type="gramEnd"/>
+            <w:r>
+              <w:rPr>
+                <w:rFonts w:ascii="Arial" w:hAnsi="Arial" w:cs="Arial"/>
+                <w:sz w:val="24"/>
+                <w:szCs w:val="24"/>
+              </w:rPr>
+              <w:t xml:space="preserve"> ha dado el permiso a determinados usuarios para editar una determinada PlayList restringida.</w:t>
             </w:r>
           </w:p>
         </w:tc>
@@ -2990,17 +2964,7 @@
                 <w:sz w:val="24"/>
                 <w:szCs w:val="24"/>
               </w:rPr>
-              <w:t xml:space="preserve"> Actualizar PlayList </w:t>
-            </w:r>
-            <w:r>
-              <w:rPr>
-                <w:rFonts w:ascii="Arial" w:hAnsi="Arial" w:cs="Arial"/>
-                <w:b/>
-                <w:bCs/>
-                <w:sz w:val="24"/>
-                <w:szCs w:val="24"/>
-              </w:rPr>
-              <w:t>restringido</w:t>
+              <w:t xml:space="preserve"> Actualizar PlayList restringido</w:t>
             </w:r>
           </w:p>
         </w:tc>
@@ -3156,15 +3120,7 @@
                 <w:sz w:val="24"/>
                 <w:szCs w:val="24"/>
               </w:rPr>
-              <w:t xml:space="preserve">Se ha ingresado la canción al PlayList </w:t>
-            </w:r>
-            <w:r>
-              <w:rPr>
-                <w:rFonts w:ascii="Arial" w:hAnsi="Arial" w:cs="Arial"/>
-                <w:sz w:val="24"/>
-                <w:szCs w:val="24"/>
-              </w:rPr>
-              <w:t>restringido</w:t>
+              <w:t>Se ha ingresado la canción al PlayList restringido</w:t>
             </w:r>
           </w:p>
         </w:tc>
@@ -3262,27 +3218,7 @@
                 <w:sz w:val="24"/>
                 <w:szCs w:val="24"/>
               </w:rPr>
-              <w:t>Puntuar</w:t>
-            </w:r>
-            <w:r>
-              <w:rPr>
-                <w:rFonts w:ascii="Arial" w:hAnsi="Arial" w:cs="Arial"/>
-                <w:b/>
-                <w:bCs/>
-                <w:sz w:val="24"/>
-                <w:szCs w:val="24"/>
-              </w:rPr>
-              <w:t xml:space="preserve"> PlayList p</w:t>
-            </w:r>
-            <w:r>
-              <w:rPr>
-                <w:rFonts w:ascii="Arial" w:hAnsi="Arial" w:cs="Arial"/>
-                <w:b/>
-                <w:bCs/>
-                <w:sz w:val="24"/>
-                <w:szCs w:val="24"/>
-              </w:rPr>
-              <w:t>ublica</w:t>
+              <w:t>Puntuar PlayList publica</w:t>
             </w:r>
           </w:p>
         </w:tc>
@@ -3336,7 +3272,25 @@
                 <w:sz w:val="24"/>
                 <w:szCs w:val="24"/>
               </w:rPr>
-              <w:t>la PlayList en un rango de calificaciones de 1 a 5 (1 calificación mas baja, 5 más alta)</w:t>
+              <w:t xml:space="preserve">la PlayList en un rango de calificaciones de 1 a 5 (1 calificación </w:t>
+            </w:r>
+            <w:proofErr w:type="spellStart"/>
+            <w:r>
+              <w:rPr>
+                <w:rFonts w:ascii="Arial" w:hAnsi="Arial" w:cs="Arial"/>
+                <w:sz w:val="24"/>
+                <w:szCs w:val="24"/>
+              </w:rPr>
+              <w:t>mas</w:t>
+            </w:r>
+            <w:proofErr w:type="spellEnd"/>
+            <w:r>
+              <w:rPr>
+                <w:rFonts w:ascii="Arial" w:hAnsi="Arial" w:cs="Arial"/>
+                <w:sz w:val="24"/>
+                <w:szCs w:val="24"/>
+              </w:rPr>
+              <w:t xml:space="preserve"> baja, 5 más alta)</w:t>
             </w:r>
           </w:p>
         </w:tc>
@@ -3544,27 +3498,7 @@
                 <w:sz w:val="24"/>
                 <w:szCs w:val="24"/>
               </w:rPr>
-              <w:t xml:space="preserve"> </w:t>
-            </w:r>
-            <w:r>
-              <w:rPr>
-                <w:rFonts w:ascii="Arial" w:hAnsi="Arial" w:cs="Arial"/>
-                <w:b/>
-                <w:bCs/>
-                <w:sz w:val="24"/>
-                <w:szCs w:val="24"/>
-              </w:rPr>
-              <w:t>Mostrar puntuación promedio</w:t>
-            </w:r>
-            <w:r>
-              <w:rPr>
-                <w:rFonts w:ascii="Arial" w:hAnsi="Arial" w:cs="Arial"/>
-                <w:b/>
-                <w:bCs/>
-                <w:sz w:val="24"/>
-                <w:szCs w:val="24"/>
-              </w:rPr>
-              <w:t xml:space="preserve"> PlayList publica</w:t>
+              <w:t xml:space="preserve"> Mostrar puntuación promedio PlayList publica</w:t>
             </w:r>
           </w:p>
         </w:tc>
@@ -4122,17 +4056,7 @@
                 <w:sz w:val="24"/>
                 <w:szCs w:val="24"/>
               </w:rPr>
-              <w:t xml:space="preserve"> Listar una PlayList </w:t>
-            </w:r>
-            <w:r>
-              <w:rPr>
-                <w:rFonts w:ascii="Arial" w:hAnsi="Arial" w:cs="Arial"/>
-                <w:b/>
-                <w:bCs/>
-                <w:sz w:val="24"/>
-                <w:szCs w:val="24"/>
-              </w:rPr>
-              <w:t xml:space="preserve">restringida </w:t>
+              <w:t xml:space="preserve"> Listar una PlayList restringida </w:t>
             </w:r>
           </w:p>
         </w:tc>
@@ -4178,23 +4102,7 @@
                 <w:sz w:val="24"/>
                 <w:szCs w:val="24"/>
               </w:rPr>
-              <w:t>Permite al usuario listar una PlayList</w:t>
-            </w:r>
-            <w:r>
-              <w:rPr>
-                <w:rFonts w:ascii="Arial" w:hAnsi="Arial" w:cs="Arial"/>
-                <w:sz w:val="24"/>
-                <w:szCs w:val="24"/>
-              </w:rPr>
-              <w:t xml:space="preserve"> restringida</w:t>
-            </w:r>
-            <w:r>
-              <w:rPr>
-                <w:rFonts w:ascii="Arial" w:hAnsi="Arial" w:cs="Arial"/>
-                <w:sz w:val="24"/>
-                <w:szCs w:val="24"/>
-              </w:rPr>
-              <w:t xml:space="preserve"> para observar los datos de esta</w:t>
+              <w:t>Permite al usuario listar una PlayList restringida para observar los datos de esta</w:t>
             </w:r>
           </w:p>
         </w:tc>
@@ -4304,39 +4212,7 @@
                 <w:sz w:val="24"/>
                 <w:szCs w:val="24"/>
               </w:rPr>
-              <w:t>Se muestran los datos de la PlayList seleccionada, además de</w:t>
-            </w:r>
-            <w:r>
-              <w:rPr>
-                <w:rFonts w:ascii="Arial" w:hAnsi="Arial" w:cs="Arial"/>
-                <w:sz w:val="24"/>
-                <w:szCs w:val="24"/>
-              </w:rPr>
-              <w:t xml:space="preserve"> </w:t>
-            </w:r>
-            <w:r>
-              <w:rPr>
-                <w:rFonts w:ascii="Arial" w:hAnsi="Arial" w:cs="Arial"/>
-                <w:sz w:val="24"/>
-                <w:szCs w:val="24"/>
-              </w:rPr>
-              <w:t>l</w:t>
-            </w:r>
-            <w:r>
-              <w:rPr>
-                <w:rFonts w:ascii="Arial" w:hAnsi="Arial" w:cs="Arial"/>
-                <w:sz w:val="24"/>
-                <w:szCs w:val="24"/>
-              </w:rPr>
-              <w:t xml:space="preserve">os </w:t>
-            </w:r>
-            <w:r>
-              <w:rPr>
-                <w:rFonts w:ascii="Arial" w:hAnsi="Arial" w:cs="Arial"/>
-                <w:sz w:val="24"/>
-                <w:szCs w:val="24"/>
-              </w:rPr>
-              <w:t>usuario</w:t>
+              <w:t>Se muestran los datos de la PlayList seleccionada, además de los usuario</w:t>
             </w:r>
             <w:r>
               <w:rPr>
@@ -4352,23 +4228,7 @@
                 <w:sz w:val="24"/>
                 <w:szCs w:val="24"/>
               </w:rPr>
-              <w:t xml:space="preserve"> que puede</w:t>
-            </w:r>
-            <w:r>
-              <w:rPr>
-                <w:rFonts w:ascii="Arial" w:hAnsi="Arial" w:cs="Arial"/>
-                <w:sz w:val="24"/>
-                <w:szCs w:val="24"/>
-              </w:rPr>
-              <w:t>n</w:t>
-            </w:r>
-            <w:r>
-              <w:rPr>
-                <w:rFonts w:ascii="Arial" w:hAnsi="Arial" w:cs="Arial"/>
-                <w:sz w:val="24"/>
-                <w:szCs w:val="24"/>
-              </w:rPr>
-              <w:t xml:space="preserve"> editarla</w:t>
+              <w:t xml:space="preserve"> que pueden editarla</w:t>
             </w:r>
           </w:p>
         </w:tc>
@@ -4466,27 +4326,7 @@
                 <w:sz w:val="24"/>
                 <w:szCs w:val="24"/>
               </w:rPr>
-              <w:t xml:space="preserve"> Listar una PlayList </w:t>
-            </w:r>
-            <w:r>
-              <w:rPr>
-                <w:rFonts w:ascii="Arial" w:hAnsi="Arial" w:cs="Arial"/>
-                <w:b/>
-                <w:bCs/>
-                <w:sz w:val="24"/>
-                <w:szCs w:val="24"/>
-              </w:rPr>
-              <w:t xml:space="preserve">publica </w:t>
-            </w:r>
-            <w:r>
-              <w:rPr>
-                <w:rFonts w:ascii="Arial" w:hAnsi="Arial" w:cs="Arial"/>
-                <w:b/>
-                <w:bCs/>
-                <w:sz w:val="24"/>
-                <w:szCs w:val="24"/>
-              </w:rPr>
-              <w:t xml:space="preserve"> </w:t>
+              <w:t xml:space="preserve"> Listar una PlayList publica  </w:t>
             </w:r>
           </w:p>
         </w:tc>
@@ -4642,15 +4482,7 @@
                 <w:sz w:val="24"/>
                 <w:szCs w:val="24"/>
               </w:rPr>
-              <w:t xml:space="preserve">Se muestran los datos de la PlayList seleccionada, además </w:t>
-            </w:r>
-            <w:r>
-              <w:rPr>
-                <w:rFonts w:ascii="Arial" w:hAnsi="Arial" w:cs="Arial"/>
-                <w:sz w:val="24"/>
-                <w:szCs w:val="24"/>
-              </w:rPr>
-              <w:t>de la nota promedio de esta PlayList</w:t>
+              <w:t>Se muestran los datos de la PlayList seleccionada, además de la nota promedio de esta PlayList</w:t>
             </w:r>
           </w:p>
         </w:tc>

</xml_diff>